<commit_message>
add optimistic locking report and code v2
</commit_message>
<xml_diff>
--- a/TPSI2-2021SV-Grupo01Fase2.docx
+++ b/TPSI2-2021SV-Grupo01Fase2.docx
@@ -697,7 +697,7 @@
       <w:r>
         <w:fldChar w:fldCharType="separate"/>
       </w:r>
-      <w:hyperlink w:anchor="_Toc93753711" w:history="1">
+      <w:hyperlink w:anchor="_Toc93767938" w:history="1">
         <w:r>
           <w:rPr>
             <w:rStyle w:val="Hiperligao"/>
@@ -734,7 +734,7 @@
           <w:rPr>
             <w:webHidden/>
           </w:rPr>
-          <w:instrText xml:space="preserve"> PAGEREF _Toc93753711 \h </w:instrText>
+          <w:instrText xml:space="preserve"> PAGEREF _Toc93767938 \h </w:instrText>
         </w:r>
         <w:r>
           <w:rPr>
@@ -774,7 +774,7 @@
           <w:lang w:eastAsia="pt-PT"/>
         </w:rPr>
       </w:pPr>
-      <w:hyperlink w:anchor="_Toc93753712" w:history="1">
+      <w:hyperlink w:anchor="_Toc93767939" w:history="1">
         <w:r>
           <w:rPr>
             <w:rStyle w:val="Hiperligao"/>
@@ -811,7 +811,7 @@
           <w:rPr>
             <w:webHidden/>
           </w:rPr>
-          <w:instrText xml:space="preserve"> PAGEREF _Toc93753712 \h </w:instrText>
+          <w:instrText xml:space="preserve"> PAGEREF _Toc93767939 \h </w:instrText>
         </w:r>
         <w:r>
           <w:rPr>
@@ -851,7 +851,7 @@
           <w:lang w:eastAsia="pt-PT"/>
         </w:rPr>
       </w:pPr>
-      <w:hyperlink w:anchor="_Toc93753713" w:history="1">
+      <w:hyperlink w:anchor="_Toc93767940" w:history="1">
         <w:r>
           <w:rPr>
             <w:rStyle w:val="Hiperligao"/>
@@ -888,7 +888,7 @@
           <w:rPr>
             <w:webHidden/>
           </w:rPr>
-          <w:instrText xml:space="preserve"> PAGEREF _Toc93753713 \h </w:instrText>
+          <w:instrText xml:space="preserve"> PAGEREF _Toc93767940 \h </w:instrText>
         </w:r>
         <w:r>
           <w:rPr>
@@ -928,7 +928,7 @@
           <w:lang w:eastAsia="pt-PT"/>
         </w:rPr>
       </w:pPr>
-      <w:hyperlink w:anchor="_Toc93753714" w:history="1">
+      <w:hyperlink w:anchor="_Toc93767941" w:history="1">
         <w:r>
           <w:rPr>
             <w:rStyle w:val="Hiperligao"/>
@@ -965,7 +965,7 @@
           <w:rPr>
             <w:webHidden/>
           </w:rPr>
-          <w:instrText xml:space="preserve"> PAGEREF _Toc93753714 \h </w:instrText>
+          <w:instrText xml:space="preserve"> PAGEREF _Toc93767941 \h </w:instrText>
         </w:r>
         <w:r>
           <w:rPr>
@@ -1005,7 +1005,7 @@
           <w:lang w:eastAsia="pt-PT"/>
         </w:rPr>
       </w:pPr>
-      <w:hyperlink w:anchor="_Toc93753715" w:history="1">
+      <w:hyperlink w:anchor="_Toc93767942" w:history="1">
         <w:r>
           <w:rPr>
             <w:rStyle w:val="Hiperligao"/>
@@ -1042,7 +1042,7 @@
           <w:rPr>
             <w:webHidden/>
           </w:rPr>
-          <w:instrText xml:space="preserve"> PAGEREF _Toc93753715 \h </w:instrText>
+          <w:instrText xml:space="preserve"> PAGEREF _Toc93767942 \h </w:instrText>
         </w:r>
         <w:r>
           <w:rPr>
@@ -1082,7 +1082,7 @@
           <w:lang w:eastAsia="pt-PT"/>
         </w:rPr>
       </w:pPr>
-      <w:hyperlink w:anchor="_Toc93753716" w:history="1">
+      <w:hyperlink w:anchor="_Toc93767943" w:history="1">
         <w:r>
           <w:rPr>
             <w:rStyle w:val="Hiperligao"/>
@@ -1132,7 +1132,7 @@
           <w:rPr>
             <w:webHidden/>
           </w:rPr>
-          <w:instrText xml:space="preserve"> PAGEREF _Toc93753716 \h </w:instrText>
+          <w:instrText xml:space="preserve"> PAGEREF _Toc93767943 \h </w:instrText>
         </w:r>
         <w:r>
           <w:rPr>
@@ -1172,7 +1172,7 @@
           <w:lang w:eastAsia="pt-PT"/>
         </w:rPr>
       </w:pPr>
-      <w:hyperlink w:anchor="_Toc93753717" w:history="1">
+      <w:hyperlink w:anchor="_Toc93767944" w:history="1">
         <w:r>
           <w:rPr>
             <w:rStyle w:val="Hiperligao"/>
@@ -1222,7 +1222,7 @@
           <w:rPr>
             <w:webHidden/>
           </w:rPr>
-          <w:instrText xml:space="preserve"> PAGEREF _Toc93753717 \h </w:instrText>
+          <w:instrText xml:space="preserve"> PAGEREF _Toc93767944 \h </w:instrText>
         </w:r>
         <w:r>
           <w:rPr>
@@ -1262,7 +1262,7 @@
           <w:lang w:eastAsia="pt-PT"/>
         </w:rPr>
       </w:pPr>
-      <w:hyperlink w:anchor="_Toc93753718" w:history="1">
+      <w:hyperlink w:anchor="_Toc93767945" w:history="1">
         <w:r>
           <w:rPr>
             <w:rStyle w:val="Hiperligao"/>
@@ -1312,7 +1312,7 @@
           <w:rPr>
             <w:webHidden/>
           </w:rPr>
-          <w:instrText xml:space="preserve"> PAGEREF _Toc93753718 \h </w:instrText>
+          <w:instrText xml:space="preserve"> PAGEREF _Toc93767945 \h </w:instrText>
         </w:r>
         <w:r>
           <w:rPr>
@@ -1352,7 +1352,7 @@
           <w:lang w:eastAsia="pt-PT"/>
         </w:rPr>
       </w:pPr>
-      <w:hyperlink w:anchor="_Toc93753719" w:history="1">
+      <w:hyperlink w:anchor="_Toc93767946" w:history="1">
         <w:r>
           <w:rPr>
             <w:rStyle w:val="Hiperligao"/>
@@ -1402,7 +1402,7 @@
           <w:rPr>
             <w:webHidden/>
           </w:rPr>
-          <w:instrText xml:space="preserve"> PAGEREF _Toc93753719 \h </w:instrText>
+          <w:instrText xml:space="preserve"> PAGEREF _Toc93767946 \h </w:instrText>
         </w:r>
         <w:r>
           <w:rPr>
@@ -1442,7 +1442,7 @@
           <w:lang w:eastAsia="pt-PT"/>
         </w:rPr>
       </w:pPr>
-      <w:hyperlink w:anchor="_Toc93753720" w:history="1">
+      <w:hyperlink w:anchor="_Toc93767947" w:history="1">
         <w:r>
           <w:rPr>
             <w:rStyle w:val="Hiperligao"/>
@@ -1492,7 +1492,7 @@
           <w:rPr>
             <w:webHidden/>
           </w:rPr>
-          <w:instrText xml:space="preserve"> PAGEREF _Toc93753720 \h </w:instrText>
+          <w:instrText xml:space="preserve"> PAGEREF _Toc93767947 \h </w:instrText>
         </w:r>
         <w:r>
           <w:rPr>
@@ -1532,7 +1532,7 @@
           <w:lang w:eastAsia="pt-PT"/>
         </w:rPr>
       </w:pPr>
-      <w:hyperlink w:anchor="_Toc93753721" w:history="1">
+      <w:hyperlink w:anchor="_Toc93767948" w:history="1">
         <w:r>
           <w:rPr>
             <w:rStyle w:val="Hiperligao"/>
@@ -1582,7 +1582,7 @@
           <w:rPr>
             <w:webHidden/>
           </w:rPr>
-          <w:instrText xml:space="preserve"> PAGEREF _Toc93753721 \h </w:instrText>
+          <w:instrText xml:space="preserve"> PAGEREF _Toc93767948 \h </w:instrText>
         </w:r>
         <w:r>
           <w:rPr>
@@ -1622,7 +1622,7 @@
           <w:lang w:eastAsia="pt-PT"/>
         </w:rPr>
       </w:pPr>
-      <w:hyperlink w:anchor="_Toc93753722" w:history="1">
+      <w:hyperlink w:anchor="_Toc93767949" w:history="1">
         <w:r>
           <w:rPr>
             <w:rStyle w:val="Hiperligao"/>
@@ -1659,7 +1659,7 @@
           <w:rPr>
             <w:webHidden/>
           </w:rPr>
-          <w:instrText xml:space="preserve"> PAGEREF _Toc93753722 \h </w:instrText>
+          <w:instrText xml:space="preserve"> PAGEREF _Toc93767949 \h </w:instrText>
         </w:r>
         <w:r>
           <w:rPr>
@@ -1699,7 +1699,7 @@
           <w:lang w:eastAsia="pt-PT"/>
         </w:rPr>
       </w:pPr>
-      <w:hyperlink w:anchor="_Toc93753723" w:history="1">
+      <w:hyperlink w:anchor="_Toc93767950" w:history="1">
         <w:r>
           <w:rPr>
             <w:rStyle w:val="Hiperligao"/>
@@ -1718,7 +1718,7 @@
           <w:rPr>
             <w:rStyle w:val="Hiperligao"/>
           </w:rPr>
-          <w:t>Testes de Perfomace entre ADO.Net e EF</w:t>
+          <w:t>Alteração de duas Competências entre funcionários com Optimistic Locking</w:t>
         </w:r>
         <w:r>
           <w:rPr>
@@ -1736,7 +1736,7 @@
           <w:rPr>
             <w:webHidden/>
           </w:rPr>
-          <w:instrText xml:space="preserve"> PAGEREF _Toc93753723 \h </w:instrText>
+          <w:instrText xml:space="preserve"> PAGEREF _Toc93767950 \h </w:instrText>
         </w:r>
         <w:r>
           <w:rPr>
@@ -1753,7 +1753,7 @@
           <w:rPr>
             <w:webHidden/>
           </w:rPr>
-          <w:t>12</w:t>
+          <w:t>13</w:t>
         </w:r>
         <w:r>
           <w:rPr>
@@ -1776,7 +1776,7 @@
           <w:lang w:eastAsia="pt-PT"/>
         </w:rPr>
       </w:pPr>
-      <w:hyperlink w:anchor="_Toc93753724" w:history="1">
+      <w:hyperlink w:anchor="_Toc93767951" w:history="1">
         <w:r>
           <w:rPr>
             <w:rStyle w:val="Hiperligao"/>
@@ -1813,7 +1813,7 @@
           <w:rPr>
             <w:webHidden/>
           </w:rPr>
-          <w:instrText xml:space="preserve"> PAGEREF _Toc93753724 \h </w:instrText>
+          <w:instrText xml:space="preserve"> PAGEREF _Toc93767951 \h </w:instrText>
         </w:r>
         <w:r>
           <w:rPr>
@@ -1830,7 +1830,7 @@
           <w:rPr>
             <w:webHidden/>
           </w:rPr>
-          <w:t>13</w:t>
+          <w:t>14</w:t>
         </w:r>
         <w:r>
           <w:rPr>
@@ -1890,7 +1890,7 @@
         <w:fldChar w:fldCharType="begin"/>
       </w:r>
       <w:r>
-        <w:instrText xml:space="preserve"> PAGEREF _Toc93599269 \h </w:instrText>
+        <w:instrText xml:space="preserve"> PAGEREF _Toc93768001 \h </w:instrText>
       </w:r>
       <w:r>
         <w:fldChar w:fldCharType="separate"/>
@@ -1924,7 +1924,7 @@
         <w:fldChar w:fldCharType="begin"/>
       </w:r>
       <w:r>
-        <w:instrText xml:space="preserve"> PAGEREF _Toc93599270 \h </w:instrText>
+        <w:instrText xml:space="preserve"> PAGEREF _Toc93768002 \h </w:instrText>
       </w:r>
       <w:r>
         <w:fldChar w:fldCharType="separate"/>
@@ -1958,7 +1958,7 @@
         <w:fldChar w:fldCharType="begin"/>
       </w:r>
       <w:r>
-        <w:instrText xml:space="preserve"> PAGEREF _Toc93599271 \h </w:instrText>
+        <w:instrText xml:space="preserve"> PAGEREF _Toc93768003 \h </w:instrText>
       </w:r>
       <w:r>
         <w:fldChar w:fldCharType="separate"/>
@@ -1992,7 +1992,7 @@
         <w:fldChar w:fldCharType="begin"/>
       </w:r>
       <w:r>
-        <w:instrText xml:space="preserve"> PAGEREF _Toc93599272 \h </w:instrText>
+        <w:instrText xml:space="preserve"> PAGEREF _Toc93768004 \h </w:instrText>
       </w:r>
       <w:r>
         <w:fldChar w:fldCharType="separate"/>
@@ -2026,7 +2026,7 @@
         <w:fldChar w:fldCharType="begin"/>
       </w:r>
       <w:r>
-        <w:instrText xml:space="preserve"> PAGEREF _Toc93599273 \h </w:instrText>
+        <w:instrText xml:space="preserve"> PAGEREF _Toc93768005 \h </w:instrText>
       </w:r>
       <w:r>
         <w:fldChar w:fldCharType="separate"/>
@@ -2060,13 +2060,122 @@
         <w:fldChar w:fldCharType="begin"/>
       </w:r>
       <w:r>
-        <w:instrText xml:space="preserve"> PAGEREF _Toc93599274 \h </w:instrText>
+        <w:instrText xml:space="preserve"> PAGEREF _Toc93768006 \h </w:instrText>
       </w:r>
       <w:r>
         <w:fldChar w:fldCharType="separate"/>
       </w:r>
       <w:r>
         <w:t>11</w:t>
+      </w:r>
+      <w:r>
+        <w:fldChar w:fldCharType="end"/>
+      </w:r>
+    </w:p>
+    <w:p>
+      <w:pPr>
+        <w:pStyle w:val="ndicedeilustraes"/>
+        <w:tabs>
+          <w:tab w:val="right" w:leader="dot" w:pos="8494"/>
+        </w:tabs>
+        <w:rPr>
+          <w:sz w:val="22"/>
+          <w:szCs w:val="22"/>
+          <w:lang w:eastAsia="pt-PT"/>
+        </w:rPr>
+      </w:pPr>
+      <w:r>
+        <w:t>Figura 7- Resultado teste performance</w:t>
+      </w:r>
+      <w:r>
+        <w:tab/>
+      </w:r>
+      <w:r>
+        <w:fldChar w:fldCharType="begin"/>
+      </w:r>
+      <w:r>
+        <w:instrText xml:space="preserve"> PAGEREF _Toc93768007 \h </w:instrText>
+      </w:r>
+      <w:r>
+        <w:fldChar w:fldCharType="separate"/>
+      </w:r>
+      <w:r>
+        <w:t>12</w:t>
+      </w:r>
+      <w:r>
+        <w:fldChar w:fldCharType="end"/>
+      </w:r>
+    </w:p>
+    <w:p>
+      <w:pPr>
+        <w:pStyle w:val="ndicedeilustraes"/>
+        <w:tabs>
+          <w:tab w:val="right" w:leader="dot" w:pos="8494"/>
+        </w:tabs>
+        <w:rPr>
+          <w:sz w:val="22"/>
+          <w:szCs w:val="22"/>
+          <w:lang w:eastAsia="pt-PT"/>
+        </w:rPr>
+      </w:pPr>
+      <w:r>
+        <w:t>Figura 8- Diagrama de troca competências</w:t>
+      </w:r>
+      <w:r>
+        <w:tab/>
+      </w:r>
+      <w:r>
+        <w:fldChar w:fldCharType="begin"/>
+      </w:r>
+      <w:r>
+        <w:instrText xml:space="preserve"> PAGEREF _Toc93768008 \h </w:instrText>
+      </w:r>
+      <w:r>
+        <w:fldChar w:fldCharType="separate"/>
+      </w:r>
+      <w:r>
+        <w:t>13</w:t>
+      </w:r>
+      <w:r>
+        <w:fldChar w:fldCharType="end"/>
+      </w:r>
+    </w:p>
+    <w:p>
+      <w:pPr>
+        <w:pStyle w:val="ndicedeilustraes"/>
+        <w:tabs>
+          <w:tab w:val="right" w:leader="dot" w:pos="8494"/>
+        </w:tabs>
+        <w:rPr>
+          <w:sz w:val="22"/>
+          <w:szCs w:val="22"/>
+          <w:lang w:eastAsia="pt-PT"/>
+        </w:rPr>
+      </w:pPr>
+      <w:r>
+        <w:t xml:space="preserve">Figura 9-Mensagem de erro </w:t>
+      </w:r>
+      <w:r>
+        <w:rPr>
+          <w:i/>
+          <w:iCs/>
+        </w:rPr>
+        <w:t>OptimisticConcurrencyException</w:t>
+      </w:r>
+      <w:r>
+        <w:tab/>
+      </w:r>
+      <w:r>
+        <w:fldChar w:fldCharType="begin"/>
+      </w:r>
+      <w:r>
+        <w:instrText xml:space="preserve"> PAGEREF _Toc93768009 \h </w:instrText>
+      </w:r>
+      <w:r>
+        <w:fldChar w:fldCharType="separate"/>
+      </w:r>
+      <w:r>
+        <w:t>14</w:t>
       </w:r>
       <w:r>
         <w:fldChar w:fldCharType="end"/>
@@ -2097,7 +2206,7 @@
       <w:pPr>
         <w:pStyle w:val="Ttulo1"/>
       </w:pPr>
-      <w:bookmarkStart w:id="0" w:name="_Toc93753711"/>
+      <w:bookmarkStart w:id="0" w:name="_Toc93767938"/>
       <w:r>
         <w:lastRenderedPageBreak/>
         <w:t>Introdução</w:t>
@@ -2164,7 +2273,7 @@
       <w:pPr>
         <w:pStyle w:val="Ttulo1"/>
       </w:pPr>
-      <w:bookmarkStart w:id="1" w:name="_Toc93753712"/>
+      <w:bookmarkStart w:id="1" w:name="_Toc93767939"/>
       <w:r>
         <w:lastRenderedPageBreak/>
         <w:t>Modelo ER</w:t>
@@ -2217,7 +2326,7 @@
       <w:pPr>
         <w:pStyle w:val="Legenda"/>
       </w:pPr>
-      <w:bookmarkStart w:id="2" w:name="_Toc93599269"/>
+      <w:bookmarkStart w:id="2" w:name="_Toc93768001"/>
       <w:r>
         <w:t xml:space="preserve">Figura </w:t>
       </w:r>
@@ -2250,7 +2359,7 @@
       <w:pPr>
         <w:pStyle w:val="Ttulo1"/>
       </w:pPr>
-      <w:bookmarkStart w:id="3" w:name="_Toc93753713"/>
+      <w:bookmarkStart w:id="3" w:name="_Toc93767940"/>
       <w:r>
         <w:t>Correções da Fase 1</w:t>
       </w:r>
@@ -2361,7 +2470,7 @@
       <w:pPr>
         <w:pStyle w:val="Ttulo1"/>
       </w:pPr>
-      <w:bookmarkStart w:id="4" w:name="_Toc93753714"/>
+      <w:bookmarkStart w:id="4" w:name="_Toc93767941"/>
       <w:r>
         <w:lastRenderedPageBreak/>
         <w:t>Modelo de desenho da aplicação</w:t>
@@ -2470,7 +2579,7 @@
         <w:spacing w:after="200"/>
         <w:jc w:val="left"/>
       </w:pPr>
-      <w:bookmarkStart w:id="5" w:name="_Toc93753715"/>
+      <w:bookmarkStart w:id="5" w:name="_Toc93767942"/>
       <w:r>
         <w:lastRenderedPageBreak/>
         <w:t>Desenho da Aplicação</w:t>
@@ -2493,7 +2602,7 @@
           <w:noProof w:val="0"/>
         </w:rPr>
       </w:pPr>
-      <w:bookmarkStart w:id="6" w:name="_Toc93753716"/>
+      <w:bookmarkStart w:id="6" w:name="_Toc93767943"/>
       <w:r>
         <w:rPr>
           <w:rFonts w:ascii="Cambria" w:eastAsia="Cambria" w:hAnsi="Cambria" w:cs="Cambria"/>
@@ -2563,7 +2672,7 @@
           <w:noProof w:val="0"/>
         </w:rPr>
       </w:pPr>
-      <w:bookmarkStart w:id="7" w:name="_Toc93599270"/>
+      <w:bookmarkStart w:id="7" w:name="_Toc93768002"/>
       <w:r>
         <w:t xml:space="preserve">Figura </w:t>
       </w:r>
@@ -2601,23 +2710,13 @@
         </w:rPr>
         <w:t xml:space="preserve">Este componente foi criado com o intuito de criar uma </w:t>
       </w:r>
-      <w:proofErr w:type="spellStart"/>
-      <w:r>
-        <w:rPr>
-          <w:i/>
-          <w:iCs/>
-          <w:noProof w:val="0"/>
-        </w:rPr>
-        <w:t>user</w:t>
-      </w:r>
-      <w:proofErr w:type="spellEnd"/>
-      <w:r>
-        <w:rPr>
-          <w:i/>
-          <w:iCs/>
-          <w:noProof w:val="0"/>
-        </w:rPr>
-        <w:t xml:space="preserve"> interface</w:t>
+      <w:r>
+        <w:rPr>
+          <w:i/>
+          <w:iCs/>
+          <w:noProof w:val="0"/>
+        </w:rPr>
+        <w:t>user interface</w:t>
       </w:r>
       <w:r>
         <w:rPr>
@@ -3255,7 +3354,7 @@
           <w:noProof w:val="0"/>
         </w:rPr>
       </w:pPr>
-      <w:bookmarkStart w:id="8" w:name="_Toc93753717"/>
+      <w:bookmarkStart w:id="8" w:name="_Toc93767944"/>
       <w:r>
         <w:rPr>
           <w:rFonts w:ascii="Cambria" w:eastAsia="Cambria" w:hAnsi="Cambria" w:cs="Cambria"/>
@@ -3324,7 +3423,7 @@
       <w:pPr>
         <w:pStyle w:val="Legenda"/>
       </w:pPr>
-      <w:bookmarkStart w:id="9" w:name="_Toc93599271"/>
+      <w:bookmarkStart w:id="9" w:name="_Toc93768003"/>
       <w:r>
         <w:t xml:space="preserve">Figura </w:t>
       </w:r>
@@ -3530,7 +3629,7 @@
           <w:noProof w:val="0"/>
         </w:rPr>
       </w:pPr>
-      <w:bookmarkStart w:id="10" w:name="_Toc93753718"/>
+      <w:bookmarkStart w:id="10" w:name="_Toc93767945"/>
       <w:r>
         <w:rPr>
           <w:rFonts w:ascii="Cambria" w:eastAsia="Cambria" w:hAnsi="Cambria" w:cs="Cambria"/>
@@ -3598,7 +3697,7 @@
       <w:pPr>
         <w:pStyle w:val="Legenda"/>
       </w:pPr>
-      <w:bookmarkStart w:id="11" w:name="_Toc93599272"/>
+      <w:bookmarkStart w:id="11" w:name="_Toc93768004"/>
       <w:r>
         <w:t xml:space="preserve">Figura </w:t>
       </w:r>
@@ -4002,7 +4101,6 @@
         </w:rPr>
         <w:t xml:space="preserve">, </w:t>
       </w:r>
-      <w:proofErr w:type="spellStart"/>
       <w:r>
         <w:rPr>
           <w:i/>
@@ -4011,7 +4109,6 @@
         </w:rPr>
         <w:t>Read</w:t>
       </w:r>
-      <w:proofErr w:type="spellEnd"/>
       <w:r>
         <w:rPr>
           <w:noProof w:val="0"/>
@@ -4277,7 +4374,7 @@
           <w:noProof w:val="0"/>
         </w:rPr>
       </w:pPr>
-      <w:bookmarkStart w:id="12" w:name="_Toc93753719"/>
+      <w:bookmarkStart w:id="12" w:name="_Toc93767946"/>
       <w:r>
         <w:rPr>
           <w:rFonts w:ascii="Cambria" w:eastAsia="Cambria" w:hAnsi="Cambria" w:cs="Cambria"/>
@@ -4354,7 +4451,7 @@
           <w:noProof w:val="0"/>
         </w:rPr>
       </w:pPr>
-      <w:bookmarkStart w:id="13" w:name="_Toc93599273"/>
+      <w:bookmarkStart w:id="13" w:name="_Toc93768005"/>
       <w:r>
         <w:t xml:space="preserve">Figura </w:t>
       </w:r>
@@ -4384,16 +4481,39 @@
     <w:p>
       <w:pPr>
         <w:spacing w:after="200"/>
-        <w:jc w:val="left"/>
-        <w:rPr>
-          <w:noProof w:val="0"/>
-        </w:rPr>
-      </w:pPr>
-      <w:r>
-        <w:rPr>
-          <w:noProof w:val="0"/>
-        </w:rPr>
-        <w:t xml:space="preserve">A </w:t>
+        <w:rPr>
+          <w:noProof w:val="0"/>
+        </w:rPr>
+      </w:pPr>
+      <w:r>
+        <w:rPr>
+          <w:noProof w:val="0"/>
+        </w:rPr>
+        <w:t>A</w:t>
+      </w:r>
+      <w:r>
+        <w:rPr>
+          <w:noProof w:val="0"/>
+        </w:rPr>
+        <w:t xml:space="preserve"> execução de operações </w:t>
+      </w:r>
+      <w:r>
+        <w:rPr>
+          <w:noProof w:val="0"/>
+        </w:rPr>
+        <w:t xml:space="preserve">na BD </w:t>
+      </w:r>
+      <w:r>
+        <w:rPr>
+          <w:noProof w:val="0"/>
+        </w:rPr>
+        <w:t>através da</w:t>
+      </w:r>
+      <w:r>
+        <w:rPr>
+          <w:noProof w:val="0"/>
+        </w:rPr>
+        <w:t xml:space="preserve"> </w:t>
       </w:r>
       <w:proofErr w:type="spellStart"/>
       <w:r>
@@ -4409,19 +4529,13 @@
         <w:rPr>
           <w:noProof w:val="0"/>
         </w:rPr>
-        <w:t xml:space="preserve"> utiliza um modelo da </w:t>
-      </w:r>
-      <w:r>
-        <w:rPr>
-          <w:noProof w:val="0"/>
-        </w:rPr>
-        <w:t>BD</w:t>
-      </w:r>
-      <w:r>
-        <w:rPr>
-          <w:noProof w:val="0"/>
-        </w:rPr>
-        <w:t xml:space="preserve"> localmente, agindo como um </w:t>
+        <w:t xml:space="preserve"> </w:t>
+      </w:r>
+      <w:r>
+        <w:rPr>
+          <w:noProof w:val="0"/>
+        </w:rPr>
+        <w:t xml:space="preserve">é gerida pela classe </w:t>
       </w:r>
       <w:proofErr w:type="spellStart"/>
       <w:r>
@@ -4430,26 +4544,328 @@
           <w:iCs/>
           <w:noProof w:val="0"/>
         </w:rPr>
-        <w:t>mapper</w:t>
+        <w:t>EntityFrameworkManager</w:t>
       </w:r>
       <w:proofErr w:type="spellEnd"/>
       <w:r>
         <w:rPr>
           <w:noProof w:val="0"/>
         </w:rPr>
-        <w:t xml:space="preserve"> de modo abstrato. Com isto, foi necessário fazer a ligação com a </w:t>
-      </w:r>
-      <w:r>
-        <w:rPr>
-          <w:noProof w:val="0"/>
-        </w:rPr>
-        <w:t>BD</w:t>
-      </w:r>
-      <w:r>
-        <w:rPr>
-          <w:noProof w:val="0"/>
-        </w:rPr>
-        <w:t xml:space="preserve"> e gerar o modelo. De seguida, o código é adaptado para o novo modelo, acedendo aos objetos que este gera.</w:t>
+        <w:t xml:space="preserve">, </w:t>
+      </w:r>
+      <w:r>
+        <w:rPr>
+          <w:noProof w:val="0"/>
+        </w:rPr>
+        <w:t>funcionando como</w:t>
+      </w:r>
+      <w:r>
+        <w:rPr>
+          <w:noProof w:val="0"/>
+        </w:rPr>
+        <w:t xml:space="preserve"> uma espécie de interface entre a camada de negócio</w:t>
+      </w:r>
+      <w:r>
+        <w:rPr>
+          <w:noProof w:val="0"/>
+        </w:rPr>
+        <w:t xml:space="preserve">, nomeadamente a classe </w:t>
+      </w:r>
+      <w:proofErr w:type="spellStart"/>
+      <w:r>
+        <w:rPr>
+          <w:i/>
+          <w:iCs/>
+          <w:noProof w:val="0"/>
+        </w:rPr>
+        <w:t>EntityFrameworkServices</w:t>
+      </w:r>
+      <w:proofErr w:type="spellEnd"/>
+      <w:r>
+        <w:rPr>
+          <w:i/>
+          <w:iCs/>
+          <w:noProof w:val="0"/>
+        </w:rPr>
+        <w:t xml:space="preserve">, </w:t>
+      </w:r>
+      <w:r>
+        <w:rPr>
+          <w:noProof w:val="0"/>
+        </w:rPr>
+        <w:t>e a</w:t>
+      </w:r>
+      <w:r>
+        <w:rPr>
+          <w:noProof w:val="0"/>
+        </w:rPr>
+        <w:t xml:space="preserve"> referida</w:t>
+      </w:r>
+      <w:r>
+        <w:rPr>
+          <w:noProof w:val="0"/>
+        </w:rPr>
+        <w:t xml:space="preserve"> </w:t>
+      </w:r>
+      <w:proofErr w:type="spellStart"/>
+      <w:r>
+        <w:rPr>
+          <w:i/>
+          <w:iCs/>
+          <w:noProof w:val="0"/>
+        </w:rPr>
+        <w:t>EntityFrameWork</w:t>
+      </w:r>
+      <w:proofErr w:type="spellEnd"/>
+      <w:r>
+        <w:rPr>
+          <w:noProof w:val="0"/>
+        </w:rPr>
+        <w:t>. Em todas as operações é realizado o acesso ao modelo</w:t>
+      </w:r>
+      <w:r>
+        <w:rPr>
+          <w:noProof w:val="0"/>
+        </w:rPr>
+        <w:t xml:space="preserve"> da </w:t>
+      </w:r>
+      <w:r>
+        <w:rPr>
+          <w:i/>
+          <w:iCs/>
+          <w:noProof w:val="0"/>
+        </w:rPr>
+        <w:t>EF</w:t>
+      </w:r>
+      <w:r>
+        <w:rPr>
+          <w:noProof w:val="0"/>
+        </w:rPr>
+        <w:t>,</w:t>
+      </w:r>
+      <w:r>
+        <w:rPr>
+          <w:i/>
+          <w:iCs/>
+          <w:noProof w:val="0"/>
+        </w:rPr>
+        <w:t xml:space="preserve"> </w:t>
+      </w:r>
+      <w:r>
+        <w:rPr>
+          <w:noProof w:val="0"/>
+        </w:rPr>
+        <w:t>previamente</w:t>
+      </w:r>
+      <w:r>
+        <w:rPr>
+          <w:noProof w:val="0"/>
+        </w:rPr>
+        <w:t xml:space="preserve"> configurado </w:t>
+      </w:r>
+      <w:r>
+        <w:rPr>
+          <w:noProof w:val="0"/>
+        </w:rPr>
+        <w:t>através do</w:t>
+      </w:r>
+      <w:r>
+        <w:rPr>
+          <w:noProof w:val="0"/>
+        </w:rPr>
+        <w:t xml:space="preserve"> IDE </w:t>
+      </w:r>
+      <w:proofErr w:type="spellStart"/>
+      <w:r>
+        <w:rPr>
+          <w:i/>
+          <w:iCs/>
+          <w:noProof w:val="0"/>
+        </w:rPr>
+        <w:t>VisualStudio</w:t>
+      </w:r>
+      <w:proofErr w:type="spellEnd"/>
+      <w:r>
+        <w:rPr>
+          <w:noProof w:val="0"/>
+        </w:rPr>
+        <w:t xml:space="preserve">, sendo esse acesso efetuado através do respetivo contexto - </w:t>
+      </w:r>
+      <w:r>
+        <w:rPr>
+          <w:i/>
+          <w:iCs/>
+          <w:noProof w:val="0"/>
+        </w:rPr>
+        <w:t>L51NG1Entities</w:t>
+      </w:r>
+      <w:r>
+        <w:rPr>
+          <w:noProof w:val="0"/>
+        </w:rPr>
+        <w:t>. Em cada função</w:t>
+      </w:r>
+      <w:r>
+        <w:rPr>
+          <w:noProof w:val="0"/>
+        </w:rPr>
+        <w:t xml:space="preserve"> é criado</w:t>
+      </w:r>
+      <w:r>
+        <w:rPr>
+          <w:noProof w:val="0"/>
+        </w:rPr>
+        <w:t xml:space="preserve"> um novo </w:t>
+      </w:r>
+      <w:proofErr w:type="spellStart"/>
+      <w:r>
+        <w:rPr>
+          <w:i/>
+          <w:iCs/>
+          <w:noProof w:val="0"/>
+        </w:rPr>
+        <w:t>TransactionScope</w:t>
+      </w:r>
+      <w:proofErr w:type="spellEnd"/>
+      <w:r>
+        <w:rPr>
+          <w:noProof w:val="0"/>
+        </w:rPr>
+        <w:t xml:space="preserve">, representado numa </w:t>
+      </w:r>
+      <w:proofErr w:type="spellStart"/>
+      <w:r>
+        <w:rPr>
+          <w:noProof w:val="0"/>
+        </w:rPr>
+        <w:t>sub-transação</w:t>
+      </w:r>
+      <w:proofErr w:type="spellEnd"/>
+      <w:r>
+        <w:rPr>
+          <w:noProof w:val="0"/>
+        </w:rPr>
+        <w:t xml:space="preserve"> da transação </w:t>
+      </w:r>
+      <w:r>
+        <w:rPr>
+          <w:noProof w:val="0"/>
+        </w:rPr>
+        <w:t>anteriormente</w:t>
+      </w:r>
+      <w:r>
+        <w:rPr>
+          <w:noProof w:val="0"/>
+        </w:rPr>
+        <w:t xml:space="preserve"> aberta na camada de negócio. O nível</w:t>
+      </w:r>
+      <w:r>
+        <w:rPr>
+          <w:noProof w:val="0"/>
+        </w:rPr>
+        <w:t xml:space="preserve"> de isolamento</w:t>
+      </w:r>
+      <w:r>
+        <w:rPr>
+          <w:noProof w:val="0"/>
+        </w:rPr>
+        <w:t xml:space="preserve"> é sempre</w:t>
+      </w:r>
+      <w:r>
+        <w:rPr>
+          <w:noProof w:val="0"/>
+        </w:rPr>
+        <w:t xml:space="preserve"> </w:t>
+      </w:r>
+      <w:r>
+        <w:rPr>
+          <w:i/>
+          <w:iCs/>
+          <w:noProof w:val="0"/>
+        </w:rPr>
+        <w:t xml:space="preserve">Read </w:t>
+      </w:r>
+      <w:proofErr w:type="spellStart"/>
+      <w:r>
+        <w:rPr>
+          <w:i/>
+          <w:iCs/>
+          <w:noProof w:val="0"/>
+        </w:rPr>
+        <w:t>Committed</w:t>
+      </w:r>
+      <w:proofErr w:type="spellEnd"/>
+      <w:r>
+        <w:rPr>
+          <w:i/>
+          <w:iCs/>
+          <w:noProof w:val="0"/>
+        </w:rPr>
+        <w:t>.</w:t>
+      </w:r>
+      <w:r>
+        <w:rPr>
+          <w:i/>
+          <w:iCs/>
+          <w:noProof w:val="0"/>
+        </w:rPr>
+        <w:t xml:space="preserve"> </w:t>
+      </w:r>
+      <w:r>
+        <w:rPr>
+          <w:noProof w:val="0"/>
+        </w:rPr>
+        <w:t xml:space="preserve">De salientar que as operações devolvem entidades </w:t>
+      </w:r>
+      <w:r>
+        <w:rPr>
+          <w:noProof w:val="0"/>
+        </w:rPr>
+        <w:t xml:space="preserve">em correspondência com o modelo criado por nós na componente </w:t>
+      </w:r>
+      <w:proofErr w:type="spellStart"/>
+      <w:r>
+        <w:rPr>
+          <w:i/>
+          <w:iCs/>
+          <w:noProof w:val="0"/>
+        </w:rPr>
+        <w:t>Model</w:t>
+      </w:r>
+      <w:proofErr w:type="spellEnd"/>
+      <w:r>
+        <w:rPr>
+          <w:i/>
+          <w:iCs/>
+          <w:noProof w:val="0"/>
+        </w:rPr>
+        <w:t xml:space="preserve"> </w:t>
+      </w:r>
+      <w:r>
+        <w:rPr>
+          <w:noProof w:val="0"/>
+        </w:rPr>
+        <w:t xml:space="preserve">e não do modelo da </w:t>
+      </w:r>
+      <w:r>
+        <w:rPr>
+          <w:i/>
+          <w:iCs/>
+          <w:noProof w:val="0"/>
+        </w:rPr>
+        <w:t>EF</w:t>
+      </w:r>
+      <w:r>
+        <w:rPr>
+          <w:noProof w:val="0"/>
+        </w:rPr>
+        <w:t xml:space="preserve">. </w:t>
+      </w:r>
+      <w:r>
+        <w:rPr>
+          <w:noProof w:val="0"/>
+        </w:rPr>
+        <w:t xml:space="preserve">  </w:t>
       </w:r>
     </w:p>
     <w:p>
@@ -4486,13 +4902,12 @@
           <w:noProof w:val="0"/>
         </w:rPr>
       </w:pPr>
-      <w:bookmarkStart w:id="14" w:name="_Toc93753720"/>
+      <w:bookmarkStart w:id="14" w:name="_Toc93767947"/>
       <w:r>
         <w:rPr>
           <w:rFonts w:ascii="Cambria" w:eastAsia="Cambria" w:hAnsi="Cambria" w:cs="Cambria"/>
           <w:noProof w:val="0"/>
         </w:rPr>
-        <w:lastRenderedPageBreak/>
         <w:t xml:space="preserve">Componente </w:t>
       </w:r>
       <w:proofErr w:type="spellStart"/>
@@ -4567,7 +4982,7 @@
           <w:noProof w:val="0"/>
         </w:rPr>
       </w:pPr>
-      <w:bookmarkStart w:id="15" w:name="_Toc93599274"/>
+      <w:bookmarkStart w:id="15" w:name="_Toc93768006"/>
       <w:r>
         <w:t xml:space="preserve">Figura </w:t>
       </w:r>
@@ -4676,7 +5091,11 @@
         <w:t>Lazy Load</w:t>
       </w:r>
       <w:r>
-        <w:t xml:space="preserve"> que cria os objectos entre relações com a dados disponiveis no momento de uma transacção. Este modelo reduz o numero de acessos às bases de dados tal como  o tempo despendido em cada operaçao. Caso esses dados sejam necess</w:t>
+        <w:t xml:space="preserve"> que cria os objectos entre relações com a dados disponiveis no momento de uma transacção. Este modelo reduz o numero de acessos às bases de dados tal como  o tempo despendido em cada </w:t>
+      </w:r>
+      <w:r>
+        <w:lastRenderedPageBreak/>
+        <w:t>operaçao. Caso esses dados sejam necess</w:t>
       </w:r>
       <w:r>
         <w:t>á</w:t>
@@ -4704,13 +5123,12 @@
           <w:noProof w:val="0"/>
         </w:rPr>
       </w:pPr>
-      <w:bookmarkStart w:id="16" w:name="_Toc93753721"/>
+      <w:bookmarkStart w:id="16" w:name="_Toc93767948"/>
       <w:r>
         <w:rPr>
           <w:rFonts w:ascii="Cambria" w:eastAsia="Cambria" w:hAnsi="Cambria" w:cs="Cambria"/>
           <w:noProof w:val="0"/>
         </w:rPr>
-        <w:lastRenderedPageBreak/>
         <w:t xml:space="preserve">Componente </w:t>
       </w:r>
       <w:proofErr w:type="spellStart"/>
@@ -4728,7 +5146,7 @@
     </w:p>
     <w:p>
       <w:r>
-        <w:t xml:space="preserve">Este componente foi criado por ter referencias de outas classes paraa podermos conseguir aplicar os padroes de desenho virtual proxy e Lazy Load. Apenas cri+amos as interfaces dos modelos </w:t>
+        <w:t xml:space="preserve">Este componente foi criado por ter referencias de outas classes para podermos conseguir aplicar os padroes de desenho virtual proxy e Lazy Load. Apenas cri+amos as interfaces dos modelos </w:t>
       </w:r>
       <w:r>
         <w:rPr>
@@ -4751,7 +5169,7 @@
         <w:pStyle w:val="Ttulo1"/>
         <w:jc w:val="left"/>
       </w:pPr>
-      <w:bookmarkStart w:id="17" w:name="_Toc93753722"/>
+      <w:bookmarkStart w:id="17" w:name="_Toc93767949"/>
       <w:r>
         <w:t>Testes de Perfomace entre ADO.Net e EF</w:t>
       </w:r>
@@ -4832,6 +5250,9 @@
       </w:r>
     </w:p>
     <w:p>
+      <w:pPr>
+        <w:keepNext/>
+      </w:pPr>
       <w:r>
         <w:drawing>
           <wp:inline distT="0" distB="0" distL="0" distR="0" wp14:anchorId="2BB2615E" wp14:editId="047129D9">
@@ -4870,6 +5291,34 @@
         </w:drawing>
       </w:r>
     </w:p>
+    <w:p>
+      <w:pPr>
+        <w:pStyle w:val="Legenda"/>
+      </w:pPr>
+      <w:bookmarkStart w:id="18" w:name="_Toc93768007"/>
+      <w:r>
+        <w:t xml:space="preserve">Figura </w:t>
+      </w:r>
+      <w:r>
+        <w:fldChar w:fldCharType="begin"/>
+      </w:r>
+      <w:r>
+        <w:instrText xml:space="preserve"> SEQ Figura \* ARABIC </w:instrText>
+      </w:r>
+      <w:r>
+        <w:fldChar w:fldCharType="separate"/>
+      </w:r>
+      <w:r>
+        <w:t>7</w:t>
+      </w:r>
+      <w:r>
+        <w:fldChar w:fldCharType="end"/>
+      </w:r>
+      <w:r>
+        <w:t>- Resultado teste performance</w:t>
+      </w:r>
+      <w:bookmarkEnd w:id="18"/>
+    </w:p>
     <w:p/>
     <w:p>
       <w:r>
@@ -4907,29 +5356,637 @@
         <w:t xml:space="preserve"> o modelo usado pelo ADO.Net</w:t>
       </w:r>
     </w:p>
+    <w:p/>
+    <w:p/>
+    <w:p/>
+    <w:p/>
+    <w:p/>
+    <w:p/>
     <w:p>
       <w:pPr>
         <w:pStyle w:val="Ttulo1"/>
         <w:spacing w:after="200"/>
         <w:jc w:val="left"/>
       </w:pPr>
-      <w:r>
-        <w:t>Alteração de duas Competências usando Optimitic Logic</w:t>
-      </w:r>
-      <w:r>
-        <w:br w:type="page"/>
-      </w:r>
-    </w:p>
+      <w:bookmarkStart w:id="19" w:name="_Toc93767950"/>
+      <w:r>
+        <w:lastRenderedPageBreak/>
+        <w:t xml:space="preserve">Alteração de duas Competências </w:t>
+      </w:r>
+      <w:r>
+        <w:t>entre funcionários com</w:t>
+      </w:r>
+      <w:r>
+        <w:t xml:space="preserve"> Optimi</w:t>
+      </w:r>
+      <w:r>
+        <w:t>s</w:t>
+      </w:r>
+      <w:r>
+        <w:t>tic Lo</w:t>
+      </w:r>
+      <w:r>
+        <w:t>cking</w:t>
+      </w:r>
+      <w:bookmarkEnd w:id="19"/>
+    </w:p>
+    <w:p>
+      <w:r>
+        <w:t xml:space="preserve">Para realização desta alinea foi necessário alterar no modelo da </w:t>
+      </w:r>
+      <w:r>
+        <w:rPr>
+          <w:i/>
+          <w:iCs/>
+        </w:rPr>
+        <w:t>EF</w:t>
+      </w:r>
+      <w:r>
+        <w:t xml:space="preserve"> as propriedades das entidades a serem acedidas</w:t>
+      </w:r>
+      <w:r>
+        <w:t>,</w:t>
+      </w:r>
+      <w:r>
+        <w:t xml:space="preserve"> </w:t>
+      </w:r>
+      <w:r>
+        <w:t xml:space="preserve">nomeadamente o </w:t>
+      </w:r>
+      <w:r>
+        <w:rPr>
+          <w:i/>
+          <w:iCs/>
+        </w:rPr>
+        <w:t xml:space="preserve">idFunc </w:t>
+      </w:r>
+      <w:r>
+        <w:t xml:space="preserve">e </w:t>
+      </w:r>
+      <w:r>
+        <w:rPr>
+          <w:i/>
+          <w:iCs/>
+        </w:rPr>
+        <w:t>idComp</w:t>
+      </w:r>
+      <w:r>
+        <w:t>,</w:t>
+      </w:r>
+      <w:r>
+        <w:t xml:space="preserve"> de fo</w:t>
+      </w:r>
+      <w:r>
+        <w:t>r</w:t>
+      </w:r>
+      <w:r>
+        <w:t>ma a suportarem deteção de concurr</w:t>
+      </w:r>
+      <w:r>
+        <w:t>e</w:t>
+      </w:r>
+      <w:r>
+        <w:t>ncia</w:t>
+      </w:r>
+      <w:r>
+        <w:t>.</w:t>
+      </w:r>
+      <w:r>
+        <w:t xml:space="preserve"> Para isso foi alterado o</w:t>
+      </w:r>
+      <w:r>
+        <w:t xml:space="preserve"> seu</w:t>
+      </w:r>
+      <w:r>
+        <w:t xml:space="preserve"> </w:t>
+      </w:r>
+      <w:r>
+        <w:rPr>
+          <w:i/>
+          <w:iCs/>
+        </w:rPr>
+        <w:t>Con</w:t>
+      </w:r>
+      <w:r>
+        <w:rPr>
+          <w:i/>
+          <w:iCs/>
+        </w:rPr>
+        <w:t>currencyMode</w:t>
+      </w:r>
+      <w:r>
+        <w:t xml:space="preserve"> para </w:t>
+      </w:r>
+      <w:r>
+        <w:rPr>
+          <w:i/>
+          <w:iCs/>
+        </w:rPr>
+        <w:t>Fixed</w:t>
+      </w:r>
+      <w:r>
+        <w:t>.</w:t>
+      </w:r>
+    </w:p>
+    <w:p>
+      <w:r>
+        <w:t xml:space="preserve">De salientar que este teste foi possivel realizar porque o nível de isolamento definido na transação é </w:t>
+      </w:r>
+      <w:r>
+        <w:rPr>
+          <w:i/>
+          <w:iCs/>
+        </w:rPr>
+        <w:t>Read Committed</w:t>
+      </w:r>
+      <w:r>
+        <w:t xml:space="preserve"> para corresponder com uma abordagem </w:t>
+      </w:r>
+      <w:r>
+        <w:rPr>
+          <w:i/>
+          <w:iCs/>
+        </w:rPr>
+        <w:t>Optimistic Locking</w:t>
+      </w:r>
+      <w:r>
+        <w:t>.</w:t>
+      </w:r>
+      <w:r>
+        <w:t xml:space="preserve"> Foram usados dois contextos dentro da mesma transação para manipular as leituras e escritas.</w:t>
+      </w:r>
+      <w:r>
+        <w:t xml:space="preserve"> A implementação usada para forçar concurrencia é demostrada na figura seguinte.</w:t>
+      </w:r>
+    </w:p>
+    <w:p>
+      <w:r>
+        <mc:AlternateContent>
+          <mc:Choice Requires="wps">
+            <w:drawing>
+              <wp:anchor distT="0" distB="0" distL="114300" distR="114300" simplePos="0" relativeHeight="251660288" behindDoc="0" locked="0" layoutInCell="1" allowOverlap="1" wp14:anchorId="15EBC800" wp14:editId="35496C86">
+                <wp:simplePos x="0" y="0"/>
+                <wp:positionH relativeFrom="column">
+                  <wp:posOffset>213995</wp:posOffset>
+                </wp:positionH>
+                <wp:positionV relativeFrom="paragraph">
+                  <wp:posOffset>3916680</wp:posOffset>
+                </wp:positionV>
+                <wp:extent cx="4972050" cy="635"/>
+                <wp:effectExtent l="0" t="0" r="0" b="0"/>
+                <wp:wrapSquare wrapText="bothSides"/>
+                <wp:docPr id="10" name="Caixa de texto 10"/>
+                <wp:cNvGraphicFramePr/>
+                <a:graphic xmlns:a="http://schemas.openxmlformats.org/drawingml/2006/main">
+                  <a:graphicData uri="http://schemas.microsoft.com/office/word/2010/wordprocessingShape">
+                    <wps:wsp>
+                      <wps:cNvSpPr txBox="1"/>
+                      <wps:spPr>
+                        <a:xfrm>
+                          <a:off x="0" y="0"/>
+                          <a:ext cx="4972050" cy="635"/>
+                        </a:xfrm>
+                        <a:prstGeom prst="rect">
+                          <a:avLst/>
+                        </a:prstGeom>
+                        <a:solidFill>
+                          <a:prstClr val="white"/>
+                        </a:solidFill>
+                        <a:ln>
+                          <a:noFill/>
+                        </a:ln>
+                      </wps:spPr>
+                      <wps:txbx>
+                        <w:txbxContent>
+                          <w:p>
+                            <w:pPr>
+                              <w:pStyle w:val="Legenda"/>
+                              <w:rPr>
+                                <w:sz w:val="24"/>
+                                <w:szCs w:val="24"/>
+                              </w:rPr>
+                            </w:pPr>
+                            <w:bookmarkStart w:id="20" w:name="_Toc93768008"/>
+                            <w:r>
+                              <w:t xml:space="preserve">Figura </w:t>
+                            </w:r>
+                            <w:r>
+                              <w:fldChar w:fldCharType="begin"/>
+                            </w:r>
+                            <w:r>
+                              <w:instrText xml:space="preserve"> SEQ Figura \* ARABIC </w:instrText>
+                            </w:r>
+                            <w:r>
+                              <w:fldChar w:fldCharType="separate"/>
+                            </w:r>
+                            <w:r>
+                              <w:t>8</w:t>
+                            </w:r>
+                            <w:r>
+                              <w:fldChar w:fldCharType="end"/>
+                            </w:r>
+                            <w:r>
+                              <w:t xml:space="preserve">- Diagrama </w:t>
+                            </w:r>
+                            <w:r>
+                              <w:t>de troca competências</w:t>
+                            </w:r>
+                            <w:bookmarkEnd w:id="20"/>
+                          </w:p>
+                        </w:txbxContent>
+                      </wps:txbx>
+                      <wps:bodyPr rot="0" spcFirstLastPara="0" vertOverflow="overflow" horzOverflow="overflow" vert="horz" wrap="square" lIns="0" tIns="0" rIns="0" bIns="0" numCol="1" spcCol="0" rtlCol="0" fromWordArt="0" anchor="t" anchorCtr="0" forceAA="0" compatLnSpc="1">
+                        <a:prstTxWarp prst="textNoShape">
+                          <a:avLst/>
+                        </a:prstTxWarp>
+                        <a:spAutoFit/>
+                      </wps:bodyPr>
+                    </wps:wsp>
+                  </a:graphicData>
+                </a:graphic>
+              </wp:anchor>
+            </w:drawing>
+          </mc:Choice>
+          <mc:Fallback>
+            <w:pict>
+              <v:shapetype w14:anchorId="15EBC800" id="_x0000_t202" coordsize="21600,21600" o:spt="202" path="m,l,21600r21600,l21600,xe">
+                <v:stroke joinstyle="miter"/>
+                <v:path gradientshapeok="t" o:connecttype="rect"/>
+              </v:shapetype>
+              <v:shape id="Caixa de texto 10" o:spid="_x0000_s1026" type="#_x0000_t202" style="position:absolute;left:0;text-align:left;margin-left:16.85pt;margin-top:308.4pt;width:391.5pt;height:.05pt;z-index:251660288;visibility:visible;mso-wrap-style:square;mso-wrap-distance-left:9pt;mso-wrap-distance-top:0;mso-wrap-distance-right:9pt;mso-wrap-distance-bottom:0;mso-position-horizontal:absolute;mso-position-horizontal-relative:text;mso-position-vertical:absolute;mso-position-vertical-relative:text;v-text-anchor:top" o:gfxdata="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" stroked="f">
+                <v:textbox style="mso-fit-shape-to-text:t" inset="0,0,0,0">
+                  <w:txbxContent>
+                    <w:p>
+                      <w:pPr>
+                        <w:pStyle w:val="Legenda"/>
+                        <w:rPr>
+                          <w:sz w:val="24"/>
+                          <w:szCs w:val="24"/>
+                        </w:rPr>
+                      </w:pPr>
+                      <w:bookmarkStart w:id="21" w:name="_Toc93768008"/>
+                      <w:r>
+                        <w:t xml:space="preserve">Figura </w:t>
+                      </w:r>
+                      <w:r>
+                        <w:fldChar w:fldCharType="begin"/>
+                      </w:r>
+                      <w:r>
+                        <w:instrText xml:space="preserve"> SEQ Figura \* ARABIC </w:instrText>
+                      </w:r>
+                      <w:r>
+                        <w:fldChar w:fldCharType="separate"/>
+                      </w:r>
+                      <w:r>
+                        <w:t>8</w:t>
+                      </w:r>
+                      <w:r>
+                        <w:fldChar w:fldCharType="end"/>
+                      </w:r>
+                      <w:r>
+                        <w:t xml:space="preserve">- Diagrama </w:t>
+                      </w:r>
+                      <w:r>
+                        <w:t>de troca competências</w:t>
+                      </w:r>
+                      <w:bookmarkEnd w:id="21"/>
+                    </w:p>
+                  </w:txbxContent>
+                </v:textbox>
+                <w10:wrap type="square"/>
+              </v:shape>
+            </w:pict>
+          </mc:Fallback>
+        </mc:AlternateContent>
+      </w:r>
+      <w:r>
+        <w:drawing>
+          <wp:anchor distT="0" distB="0" distL="114300" distR="114300" simplePos="0" relativeHeight="251658240" behindDoc="0" locked="0" layoutInCell="1" allowOverlap="1" wp14:anchorId="6B7DE296" wp14:editId="574856D6">
+            <wp:simplePos x="0" y="0"/>
+            <wp:positionH relativeFrom="margin">
+              <wp:align>center</wp:align>
+            </wp:positionH>
+            <wp:positionV relativeFrom="paragraph">
+              <wp:posOffset>366395</wp:posOffset>
+            </wp:positionV>
+            <wp:extent cx="4972050" cy="3493135"/>
+            <wp:effectExtent l="0" t="0" r="0" b="0"/>
+            <wp:wrapSquare wrapText="bothSides"/>
+            <wp:docPr id="8" name="Imagem 8" descr="Uma imagem com texto&#10;&#10;Descrição gerada automaticamente"/>
+            <wp:cNvGraphicFramePr>
+              <a:graphicFrameLocks xmlns:a="http://schemas.openxmlformats.org/drawingml/2006/main" noChangeAspect="1"/>
+            </wp:cNvGraphicFramePr>
+            <a:graphic xmlns:a="http://schemas.openxmlformats.org/drawingml/2006/main">
+              <a:graphicData uri="http://schemas.openxmlformats.org/drawingml/2006/picture">
+                <pic:pic xmlns:pic="http://schemas.openxmlformats.org/drawingml/2006/picture">
+                  <pic:nvPicPr>
+                    <pic:cNvPr id="8" name="Imagem 8" descr="Uma imagem com texto&#10;&#10;Descrição gerada automaticamente"/>
+                    <pic:cNvPicPr>
+                      <a:picLocks noChangeAspect="1" noChangeArrowheads="1"/>
+                    </pic:cNvPicPr>
+                  </pic:nvPicPr>
+                  <pic:blipFill>
+                    <a:blip r:embed="rId21">
+                      <a:extLst>
+                        <a:ext uri="{28A0092B-C50C-407E-A947-70E740481C1C}">
+                          <a14:useLocalDpi xmlns:a14="http://schemas.microsoft.com/office/drawing/2010/main" val="0"/>
+                        </a:ext>
+                      </a:extLst>
+                    </a:blip>
+                    <a:srcRect/>
+                    <a:stretch>
+                      <a:fillRect/>
+                    </a:stretch>
+                  </pic:blipFill>
+                  <pic:spPr bwMode="auto">
+                    <a:xfrm>
+                      <a:off x="0" y="0"/>
+                      <a:ext cx="4972050" cy="3493135"/>
+                    </a:xfrm>
+                    <a:prstGeom prst="rect">
+                      <a:avLst/>
+                    </a:prstGeom>
+                    <a:noFill/>
+                    <a:ln>
+                      <a:noFill/>
+                    </a:ln>
+                  </pic:spPr>
+                </pic:pic>
+              </a:graphicData>
+            </a:graphic>
+            <wp14:sizeRelH relativeFrom="margin">
+              <wp14:pctWidth>0</wp14:pctWidth>
+            </wp14:sizeRelH>
+          </wp:anchor>
+        </w:drawing>
+      </w:r>
+    </w:p>
+    <w:p/>
+    <w:p/>
+    <w:p/>
+    <w:p/>
+    <w:p/>
+    <w:p/>
+    <w:p/>
+    <w:p>
+      <w:r>
+        <w:lastRenderedPageBreak/>
+        <mc:AlternateContent>
+          <mc:Choice Requires="wps">
+            <w:drawing>
+              <wp:anchor distT="0" distB="0" distL="114300" distR="114300" simplePos="0" relativeHeight="251663360" behindDoc="0" locked="0" layoutInCell="1" allowOverlap="1" wp14:anchorId="5F8847C8" wp14:editId="2944019C">
+                <wp:simplePos x="0" y="0"/>
+                <wp:positionH relativeFrom="column">
+                  <wp:posOffset>0</wp:posOffset>
+                </wp:positionH>
+                <wp:positionV relativeFrom="paragraph">
+                  <wp:posOffset>2713990</wp:posOffset>
+                </wp:positionV>
+                <wp:extent cx="5400040" cy="635"/>
+                <wp:effectExtent l="0" t="0" r="0" b="0"/>
+                <wp:wrapSquare wrapText="bothSides"/>
+                <wp:docPr id="15" name="Caixa de texto 15"/>
+                <wp:cNvGraphicFramePr/>
+                <a:graphic xmlns:a="http://schemas.openxmlformats.org/drawingml/2006/main">
+                  <a:graphicData uri="http://schemas.microsoft.com/office/word/2010/wordprocessingShape">
+                    <wps:wsp>
+                      <wps:cNvSpPr txBox="1"/>
+                      <wps:spPr>
+                        <a:xfrm>
+                          <a:off x="0" y="0"/>
+                          <a:ext cx="5400040" cy="635"/>
+                        </a:xfrm>
+                        <a:prstGeom prst="rect">
+                          <a:avLst/>
+                        </a:prstGeom>
+                        <a:solidFill>
+                          <a:prstClr val="white"/>
+                        </a:solidFill>
+                        <a:ln>
+                          <a:noFill/>
+                        </a:ln>
+                      </wps:spPr>
+                      <wps:txbx>
+                        <w:txbxContent>
+                          <w:p>
+                            <w:pPr>
+                              <w:pStyle w:val="Legenda"/>
+                              <w:rPr>
+                                <w:sz w:val="24"/>
+                                <w:szCs w:val="24"/>
+                              </w:rPr>
+                            </w:pPr>
+                            <w:bookmarkStart w:id="22" w:name="_Toc93768009"/>
+                            <w:r>
+                              <w:t xml:space="preserve">Figura </w:t>
+                            </w:r>
+                            <w:r>
+                              <w:fldChar w:fldCharType="begin"/>
+                            </w:r>
+                            <w:r>
+                              <w:instrText xml:space="preserve"> SEQ Figura \* ARABIC </w:instrText>
+                            </w:r>
+                            <w:r>
+                              <w:fldChar w:fldCharType="separate"/>
+                            </w:r>
+                            <w:r>
+                              <w:t>9</w:t>
+                            </w:r>
+                            <w:r>
+                              <w:fldChar w:fldCharType="end"/>
+                            </w:r>
+                            <w:r>
+                              <w:t xml:space="preserve">-Mensagem de erro </w:t>
+                            </w:r>
+                            <w:r>
+                              <w:rPr>
+                                <w:i/>
+                                <w:iCs/>
+                              </w:rPr>
+                              <w:t>OptimisticConcurrencyException</w:t>
+                            </w:r>
+                            <w:bookmarkEnd w:id="22"/>
+                          </w:p>
+                        </w:txbxContent>
+                      </wps:txbx>
+                      <wps:bodyPr rot="0" spcFirstLastPara="0" vertOverflow="overflow" horzOverflow="overflow" vert="horz" wrap="square" lIns="0" tIns="0" rIns="0" bIns="0" numCol="1" spcCol="0" rtlCol="0" fromWordArt="0" anchor="t" anchorCtr="0" forceAA="0" compatLnSpc="1">
+                        <a:prstTxWarp prst="textNoShape">
+                          <a:avLst/>
+                        </a:prstTxWarp>
+                        <a:spAutoFit/>
+                      </wps:bodyPr>
+                    </wps:wsp>
+                  </a:graphicData>
+                </a:graphic>
+              </wp:anchor>
+            </w:drawing>
+          </mc:Choice>
+          <mc:Fallback>
+            <w:pict>
+              <v:shape w14:anchorId="5F8847C8" id="Caixa de texto 15" o:spid="_x0000_s1027" type="#_x0000_t202" style="position:absolute;left:0;text-align:left;margin-left:0;margin-top:213.7pt;width:425.2pt;height:.05pt;z-index:251663360;visibility:visible;mso-wrap-style:square;mso-wrap-distance-left:9pt;mso-wrap-distance-top:0;mso-wrap-distance-right:9pt;mso-wrap-distance-bottom:0;mso-position-horizontal:absolute;mso-position-horizontal-relative:text;mso-position-vertical:absolute;mso-position-vertical-relative:text;v-text-anchor:top" o:gfxdata="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" stroked="f">
+                <v:textbox style="mso-fit-shape-to-text:t" inset="0,0,0,0">
+                  <w:txbxContent>
+                    <w:p>
+                      <w:pPr>
+                        <w:pStyle w:val="Legenda"/>
+                        <w:rPr>
+                          <w:sz w:val="24"/>
+                          <w:szCs w:val="24"/>
+                        </w:rPr>
+                      </w:pPr>
+                      <w:bookmarkStart w:id="23" w:name="_Toc93768009"/>
+                      <w:r>
+                        <w:t xml:space="preserve">Figura </w:t>
+                      </w:r>
+                      <w:r>
+                        <w:fldChar w:fldCharType="begin"/>
+                      </w:r>
+                      <w:r>
+                        <w:instrText xml:space="preserve"> SEQ Figura \* ARABIC </w:instrText>
+                      </w:r>
+                      <w:r>
+                        <w:fldChar w:fldCharType="separate"/>
+                      </w:r>
+                      <w:r>
+                        <w:t>9</w:t>
+                      </w:r>
+                      <w:r>
+                        <w:fldChar w:fldCharType="end"/>
+                      </w:r>
+                      <w:r>
+                        <w:t xml:space="preserve">-Mensagem de erro </w:t>
+                      </w:r>
+                      <w:r>
+                        <w:rPr>
+                          <w:i/>
+                          <w:iCs/>
+                        </w:rPr>
+                        <w:t>OptimisticConcurrencyException</w:t>
+                      </w:r>
+                      <w:bookmarkEnd w:id="23"/>
+                    </w:p>
+                  </w:txbxContent>
+                </v:textbox>
+                <w10:wrap type="square"/>
+              </v:shape>
+            </w:pict>
+          </mc:Fallback>
+        </mc:AlternateContent>
+      </w:r>
+      <w:r>
+        <w:drawing>
+          <wp:anchor distT="0" distB="0" distL="114300" distR="114300" simplePos="0" relativeHeight="251661312" behindDoc="0" locked="0" layoutInCell="1" allowOverlap="1" wp14:anchorId="4BB5A209" wp14:editId="42395803">
+            <wp:simplePos x="0" y="0"/>
+            <wp:positionH relativeFrom="margin">
+              <wp:align>right</wp:align>
+            </wp:positionH>
+            <wp:positionV relativeFrom="paragraph">
+              <wp:posOffset>1033780</wp:posOffset>
+            </wp:positionV>
+            <wp:extent cx="5400040" cy="1623060"/>
+            <wp:effectExtent l="0" t="0" r="0" b="0"/>
+            <wp:wrapSquare wrapText="bothSides"/>
+            <wp:docPr id="14" name="Imagem 14" descr="Uma imagem com texto&#10;&#10;Descrição gerada automaticamente"/>
+            <wp:cNvGraphicFramePr>
+              <a:graphicFrameLocks xmlns:a="http://schemas.openxmlformats.org/drawingml/2006/main" noChangeAspect="1"/>
+            </wp:cNvGraphicFramePr>
+            <a:graphic xmlns:a="http://schemas.openxmlformats.org/drawingml/2006/main">
+              <a:graphicData uri="http://schemas.openxmlformats.org/drawingml/2006/picture">
+                <pic:pic xmlns:pic="http://schemas.openxmlformats.org/drawingml/2006/picture">
+                  <pic:nvPicPr>
+                    <pic:cNvPr id="14" name="Imagem 14" descr="Uma imagem com texto&#10;&#10;Descrição gerada automaticamente"/>
+                    <pic:cNvPicPr/>
+                  </pic:nvPicPr>
+                  <pic:blipFill>
+                    <a:blip r:embed="rId22"/>
+                    <a:stretch>
+                      <a:fillRect/>
+                    </a:stretch>
+                  </pic:blipFill>
+                  <pic:spPr>
+                    <a:xfrm>
+                      <a:off x="0" y="0"/>
+                      <a:ext cx="5400040" cy="1623060"/>
+                    </a:xfrm>
+                    <a:prstGeom prst="rect">
+                      <a:avLst/>
+                    </a:prstGeom>
+                  </pic:spPr>
+                </pic:pic>
+              </a:graphicData>
+            </a:graphic>
+          </wp:anchor>
+        </w:drawing>
+      </w:r>
+      <w:r>
+        <w:t xml:space="preserve">A mensagem de erro devolvida é bem representativa </w:t>
+      </w:r>
+      <w:r>
+        <w:t>da ocorr</w:t>
+      </w:r>
+      <w:r>
+        <w:t>ê</w:t>
+      </w:r>
+      <w:r>
+        <w:t>ncia de concurrencia e da inviabilização da operação no momento da escrita. A exceção</w:t>
+      </w:r>
+      <w:r>
+        <w:t xml:space="preserve"> é</w:t>
+      </w:r>
+      <w:r>
+        <w:t xml:space="preserve"> lançada </w:t>
+      </w:r>
+      <w:r>
+        <w:t xml:space="preserve">pelo objeto </w:t>
+      </w:r>
+      <w:r>
+        <w:rPr>
+          <w:i/>
+          <w:iCs/>
+        </w:rPr>
+        <w:t>DdContext</w:t>
+      </w:r>
+      <w:r>
+        <w:t xml:space="preserve"> sendo esta do tipo </w:t>
+      </w:r>
+      <w:r>
+        <w:rPr>
+          <w:i/>
+          <w:iCs/>
+        </w:rPr>
+        <w:t xml:space="preserve">OptimisticConcurrencyException </w:t>
+      </w:r>
+      <w:r>
+        <w:t xml:space="preserve">que deriva de </w:t>
+      </w:r>
+      <w:r>
+        <w:rPr>
+          <w:i/>
+          <w:iCs/>
+        </w:rPr>
+        <w:t>UpdateException</w:t>
+      </w:r>
+      <w:r>
+        <w:t>.</w:t>
+      </w:r>
+      <w:r>
+        <w:t xml:space="preserve"> </w:t>
+      </w:r>
+      <w:r>
+        <w:t xml:space="preserve"> </w:t>
+      </w:r>
+    </w:p>
+    <w:p/>
+    <w:p/>
     <w:p>
       <w:pPr>
         <w:pStyle w:val="Ttulo1"/>
       </w:pPr>
-      <w:bookmarkStart w:id="18" w:name="_Toc93753724"/>
-      <w:r>
-        <w:lastRenderedPageBreak/>
+      <w:bookmarkStart w:id="24" w:name="_Toc93767951"/>
+      <w:r>
         <w:t>Conclusão</w:t>
       </w:r>
-      <w:bookmarkEnd w:id="18"/>
+      <w:bookmarkEnd w:id="24"/>
     </w:p>
     <w:p>
       <w:r>
@@ -4943,7 +6000,17 @@
         <w:t>ADO.NET</w:t>
       </w:r>
       <w:r>
-        <w:t xml:space="preserve"> (em modo conectado) e o EntityFramework, tal como padrões de desenho diferentes de auxílio para o código. Com estes conhecimentos desenvolvemos uma aplicação em </w:t>
+        <w:t xml:space="preserve"> (em modo conectado) e o </w:t>
+      </w:r>
+      <w:r>
+        <w:rPr>
+          <w:i/>
+          <w:iCs/>
+        </w:rPr>
+        <w:t>EntityFramework</w:t>
+      </w:r>
+      <w:r>
+        <w:t xml:space="preserve">, tal como padrões de desenho diferentes de auxílio para o código. Com estes conhecimentos desenvolvemos uma aplicação em </w:t>
       </w:r>
       <w:r>
         <w:rPr>
@@ -4953,7 +6020,13 @@
         <w:t>C#</w:t>
       </w:r>
       <w:r>
-        <w:t xml:space="preserve"> com a implementação de ambos os modelos. A necessidade de trabalhar com </w:t>
+        <w:t xml:space="preserve"> com a implementação de ambos os modelos</w:t>
+      </w:r>
+      <w:r>
+        <w:t>.</w:t>
+      </w:r>
+      <w:r>
+        <w:t xml:space="preserve"> A necessidade de trabalhar com </w:t>
       </w:r>
       <w:r>
         <w:rPr>
@@ -4965,9 +6038,12 @@
       <w:r>
         <w:t xml:space="preserve"> deu a entender as suas funcionalidades, inclusive o suporte dado pelos mesmos.</w:t>
       </w:r>
+      <w:r>
+        <w:t xml:space="preserve"> Foi tambem importante garantir o controlo transacional durante a realização de operações CRUD com a BD.</w:t>
+      </w:r>
     </w:p>
     <w:sectPr>
-      <w:footerReference w:type="default" r:id="rId21"/>
+      <w:footerReference w:type="default" r:id="rId23"/>
       <w:pgSz w:w="11906" w:h="16838"/>
       <w:pgMar w:top="1417" w:right="1701" w:bottom="1417" w:left="1701" w:header="708" w:footer="708" w:gutter="0"/>
       <w:cols w:space="708"/>
@@ -8086,7 +9162,6 @@
   <w:style w:type="character" w:default="1" w:styleId="Tipodeletrapredefinidodopargrafo">
     <w:name w:val="Default Paragraph Font"/>
     <w:uiPriority w:val="1"/>
-    <w:semiHidden/>
     <w:unhideWhenUsed/>
   </w:style>
   <w:style w:type="table" w:default="1" w:styleId="Tabelanormal">

</xml_diff>